<commit_message>
dodano informację o kolorach użytych na wykresie
</commit_message>
<xml_diff>
--- a/zadanie_1/szablon_sprawozdania_poprawka.docx
+++ b/zadanie_1/szablon_sprawozdania_poprawka.docx
@@ -38,8 +38,19 @@
                 <w:sz w:val="20"/>
                 <w:szCs w:val="20"/>
               </w:rPr>
-              <w:t>Jakub Karwalski</w:t>
-            </w:r>
+              <w:t xml:space="preserve">Jakub </w:t>
+            </w:r>
+            <w:proofErr w:type="spellStart"/>
+            <w:r>
+              <w:rPr>
+                <w:rFonts w:ascii="Times New Roman" w:hAnsi="Times New Roman"/>
+                <w:iCs/>
+                <w:sz w:val="20"/>
+                <w:szCs w:val="20"/>
+              </w:rPr>
+              <w:t>Karwalski</w:t>
+            </w:r>
+            <w:proofErr w:type="spellEnd"/>
             <w:r>
               <w:rPr>
                 <w:rFonts w:ascii="Times New Roman" w:hAnsi="Times New Roman"/>
@@ -1229,7 +1240,25 @@
           <w:szCs w:val="20"/>
         </w:rPr>
         <w:tab/>
-        <w:t>Metoda Falsi-</w:t>
+        <w:t xml:space="preserve">Metoda </w:t>
+      </w:r>
+      <w:proofErr w:type="spellStart"/>
+      <w:r>
+        <w:rPr>
+          <w:rFonts w:ascii="Calibri" w:eastAsia="Courier10 BT" w:hAnsi="Calibri" w:cs="Calibri"/>
+          <w:sz w:val="20"/>
+          <w:szCs w:val="20"/>
+        </w:rPr>
+        <w:t>Falsi</w:t>
+      </w:r>
+      <w:proofErr w:type="spellEnd"/>
+      <w:r>
+        <w:rPr>
+          <w:rFonts w:ascii="Calibri" w:eastAsia="Courier10 BT" w:hAnsi="Calibri" w:cs="Calibri"/>
+          <w:sz w:val="20"/>
+          <w:szCs w:val="20"/>
+        </w:rPr>
+        <w:t>-</w:t>
       </w:r>
       <w:r>
         <w:rPr>
@@ -1559,6 +1588,7 @@
         </w:rPr>
         <w:t>. Je</w:t>
       </w:r>
+      <w:proofErr w:type="spellStart"/>
       <w:r>
         <w:rPr>
           <w:rFonts w:ascii="Calibri" w:eastAsia="Courier10 BT" w:hAnsi="Calibri" w:cs="Calibri" w:hint="cs"/>
@@ -1573,7 +1603,16 @@
           <w:sz w:val="20"/>
           <w:szCs w:val="20"/>
         </w:rPr>
-        <w:t>li nie trafili</w:t>
+        <w:t>li</w:t>
+      </w:r>
+      <w:proofErr w:type="spellEnd"/>
+      <w:r>
+        <w:rPr>
+          <w:rFonts w:ascii="Calibri" w:eastAsia="Courier10 BT" w:hAnsi="Calibri" w:cs="Calibri"/>
+          <w:sz w:val="20"/>
+          <w:szCs w:val="20"/>
+        </w:rPr>
+        <w:t xml:space="preserve"> nie trafili</w:t>
       </w:r>
       <w:r>
         <w:rPr>
@@ -3276,14 +3315,25 @@
                 <w:szCs w:val="20"/>
               </w:rPr>
             </w:pPr>
-            <w:r>
-              <w:rPr>
-                <w:rFonts w:ascii="Times New Roman" w:eastAsia="Courier10 BT" w:hAnsi="Times New Roman"/>
-                <w:iCs/>
-                <w:sz w:val="20"/>
-                <w:szCs w:val="20"/>
-              </w:rPr>
-              <w:t>Falsi- 1</w:t>
+            <w:proofErr w:type="spellStart"/>
+            <w:r>
+              <w:rPr>
+                <w:rFonts w:ascii="Times New Roman" w:eastAsia="Courier10 BT" w:hAnsi="Times New Roman"/>
+                <w:iCs/>
+                <w:sz w:val="20"/>
+                <w:szCs w:val="20"/>
+              </w:rPr>
+              <w:t>Falsi</w:t>
+            </w:r>
+            <w:proofErr w:type="spellEnd"/>
+            <w:r>
+              <w:rPr>
+                <w:rFonts w:ascii="Times New Roman" w:eastAsia="Courier10 BT" w:hAnsi="Times New Roman"/>
+                <w:iCs/>
+                <w:sz w:val="20"/>
+                <w:szCs w:val="20"/>
+              </w:rPr>
+              <w:t>- 1</w:t>
             </w:r>
           </w:p>
           <w:p>
@@ -3332,14 +3382,25 @@
                 <w:szCs w:val="20"/>
               </w:rPr>
             </w:pPr>
-            <w:r>
-              <w:rPr>
-                <w:rFonts w:ascii="Times New Roman" w:eastAsia="Courier10 BT" w:hAnsi="Times New Roman"/>
-                <w:iCs/>
-                <w:sz w:val="20"/>
-                <w:szCs w:val="20"/>
-              </w:rPr>
-              <w:t>Falsi -1</w:t>
+            <w:proofErr w:type="spellStart"/>
+            <w:r>
+              <w:rPr>
+                <w:rFonts w:ascii="Times New Roman" w:eastAsia="Courier10 BT" w:hAnsi="Times New Roman"/>
+                <w:iCs/>
+                <w:sz w:val="20"/>
+                <w:szCs w:val="20"/>
+              </w:rPr>
+              <w:t>Falsi</w:t>
+            </w:r>
+            <w:proofErr w:type="spellEnd"/>
+            <w:r>
+              <w:rPr>
+                <w:rFonts w:ascii="Times New Roman" w:eastAsia="Courier10 BT" w:hAnsi="Times New Roman"/>
+                <w:iCs/>
+                <w:sz w:val="20"/>
+                <w:szCs w:val="20"/>
+              </w:rPr>
+              <w:t xml:space="preserve"> -1</w:t>
             </w:r>
           </w:p>
           <w:p>
@@ -3540,14 +3601,25 @@
                 <w:szCs w:val="20"/>
               </w:rPr>
             </w:pPr>
-            <w:r>
-              <w:rPr>
-                <w:rFonts w:ascii="Times New Roman" w:eastAsia="Courier10 BT" w:hAnsi="Times New Roman"/>
-                <w:iCs/>
-                <w:sz w:val="20"/>
-                <w:szCs w:val="20"/>
-              </w:rPr>
-              <w:t>Falsi- 1</w:t>
+            <w:proofErr w:type="spellStart"/>
+            <w:r>
+              <w:rPr>
+                <w:rFonts w:ascii="Times New Roman" w:eastAsia="Courier10 BT" w:hAnsi="Times New Roman"/>
+                <w:iCs/>
+                <w:sz w:val="20"/>
+                <w:szCs w:val="20"/>
+              </w:rPr>
+              <w:t>Falsi</w:t>
+            </w:r>
+            <w:proofErr w:type="spellEnd"/>
+            <w:r>
+              <w:rPr>
+                <w:rFonts w:ascii="Times New Roman" w:eastAsia="Courier10 BT" w:hAnsi="Times New Roman"/>
+                <w:iCs/>
+                <w:sz w:val="20"/>
+                <w:szCs w:val="20"/>
+              </w:rPr>
+              <w:t>- 1</w:t>
             </w:r>
           </w:p>
           <w:p>
@@ -3817,14 +3889,25 @@
                 <w:szCs w:val="20"/>
               </w:rPr>
             </w:pPr>
-            <w:r>
-              <w:rPr>
-                <w:rFonts w:ascii="Times New Roman" w:eastAsia="Courier10 BT" w:hAnsi="Times New Roman"/>
-                <w:iCs/>
-                <w:sz w:val="20"/>
-                <w:szCs w:val="20"/>
-              </w:rPr>
-              <w:t xml:space="preserve">Falsi- </w:t>
+            <w:proofErr w:type="spellStart"/>
+            <w:r>
+              <w:rPr>
+                <w:rFonts w:ascii="Times New Roman" w:eastAsia="Courier10 BT" w:hAnsi="Times New Roman"/>
+                <w:iCs/>
+                <w:sz w:val="20"/>
+                <w:szCs w:val="20"/>
+              </w:rPr>
+              <w:t>Falsi</w:t>
+            </w:r>
+            <w:proofErr w:type="spellEnd"/>
+            <w:r>
+              <w:rPr>
+                <w:rFonts w:ascii="Times New Roman" w:eastAsia="Courier10 BT" w:hAnsi="Times New Roman"/>
+                <w:iCs/>
+                <w:sz w:val="20"/>
+                <w:szCs w:val="20"/>
+              </w:rPr>
+              <w:t xml:space="preserve">- </w:t>
             </w:r>
           </w:p>
           <w:p>
@@ -3920,14 +4003,25 @@
                 <w:szCs w:val="20"/>
               </w:rPr>
             </w:pPr>
-            <w:r>
-              <w:rPr>
-                <w:rFonts w:ascii="Times New Roman" w:eastAsia="Courier10 BT" w:hAnsi="Times New Roman"/>
-                <w:iCs/>
-                <w:sz w:val="20"/>
-                <w:szCs w:val="20"/>
-              </w:rPr>
-              <w:t>Falsi – 10 iteracji</w:t>
+            <w:proofErr w:type="spellStart"/>
+            <w:r>
+              <w:rPr>
+                <w:rFonts w:ascii="Times New Roman" w:eastAsia="Courier10 BT" w:hAnsi="Times New Roman"/>
+                <w:iCs/>
+                <w:sz w:val="20"/>
+                <w:szCs w:val="20"/>
+              </w:rPr>
+              <w:t>Falsi</w:t>
+            </w:r>
+            <w:proofErr w:type="spellEnd"/>
+            <w:r>
+              <w:rPr>
+                <w:rFonts w:ascii="Times New Roman" w:eastAsia="Courier10 BT" w:hAnsi="Times New Roman"/>
+                <w:iCs/>
+                <w:sz w:val="20"/>
+                <w:szCs w:val="20"/>
+              </w:rPr>
+              <w:t xml:space="preserve"> – 10 iteracji</w:t>
             </w:r>
           </w:p>
           <w:p>
@@ -4162,14 +4256,25 @@
                 <w:szCs w:val="20"/>
               </w:rPr>
             </w:pPr>
-            <w:r>
-              <w:rPr>
-                <w:rFonts w:ascii="Times New Roman" w:eastAsia="Courier10 BT" w:hAnsi="Times New Roman"/>
-                <w:iCs/>
-                <w:sz w:val="20"/>
-                <w:szCs w:val="20"/>
-              </w:rPr>
-              <w:t>Falsi-</w:t>
+            <w:proofErr w:type="spellStart"/>
+            <w:r>
+              <w:rPr>
+                <w:rFonts w:ascii="Times New Roman" w:eastAsia="Courier10 BT" w:hAnsi="Times New Roman"/>
+                <w:iCs/>
+                <w:sz w:val="20"/>
+                <w:szCs w:val="20"/>
+              </w:rPr>
+              <w:t>Falsi</w:t>
+            </w:r>
+            <w:proofErr w:type="spellEnd"/>
+            <w:r>
+              <w:rPr>
+                <w:rFonts w:ascii="Times New Roman" w:eastAsia="Courier10 BT" w:hAnsi="Times New Roman"/>
+                <w:iCs/>
+                <w:sz w:val="20"/>
+                <w:szCs w:val="20"/>
+              </w:rPr>
+              <w:t>-</w:t>
             </w:r>
           </w:p>
           <w:p>
@@ -4463,14 +4568,25 @@
                 <w:szCs w:val="20"/>
               </w:rPr>
             </w:pPr>
-            <w:r>
-              <w:rPr>
-                <w:rFonts w:ascii="Times New Roman" w:eastAsia="Courier10 BT" w:hAnsi="Times New Roman"/>
-                <w:iCs/>
-                <w:sz w:val="20"/>
-                <w:szCs w:val="20"/>
-              </w:rPr>
-              <w:t>Falsi – 0.0</w:t>
+            <w:proofErr w:type="spellStart"/>
+            <w:r>
+              <w:rPr>
+                <w:rFonts w:ascii="Times New Roman" w:eastAsia="Courier10 BT" w:hAnsi="Times New Roman"/>
+                <w:iCs/>
+                <w:sz w:val="20"/>
+                <w:szCs w:val="20"/>
+              </w:rPr>
+              <w:t>Falsi</w:t>
+            </w:r>
+            <w:proofErr w:type="spellEnd"/>
+            <w:r>
+              <w:rPr>
+                <w:rFonts w:ascii="Times New Roman" w:eastAsia="Courier10 BT" w:hAnsi="Times New Roman"/>
+                <w:iCs/>
+                <w:sz w:val="20"/>
+                <w:szCs w:val="20"/>
+              </w:rPr>
+              <w:t xml:space="preserve"> – 0.0</w:t>
             </w:r>
           </w:p>
           <w:p>
@@ -4508,14 +4624,25 @@
                 <w:szCs w:val="20"/>
               </w:rPr>
             </w:pPr>
-            <w:r>
-              <w:rPr>
-                <w:rFonts w:ascii="Times New Roman" w:eastAsia="Courier10 BT" w:hAnsi="Times New Roman"/>
-                <w:iCs/>
-                <w:sz w:val="20"/>
-                <w:szCs w:val="20"/>
-              </w:rPr>
-              <w:t>Falsi – 1 iteracja</w:t>
+            <w:proofErr w:type="spellStart"/>
+            <w:r>
+              <w:rPr>
+                <w:rFonts w:ascii="Times New Roman" w:eastAsia="Courier10 BT" w:hAnsi="Times New Roman"/>
+                <w:iCs/>
+                <w:sz w:val="20"/>
+                <w:szCs w:val="20"/>
+              </w:rPr>
+              <w:t>Falsi</w:t>
+            </w:r>
+            <w:proofErr w:type="spellEnd"/>
+            <w:r>
+              <w:rPr>
+                <w:rFonts w:ascii="Times New Roman" w:eastAsia="Courier10 BT" w:hAnsi="Times New Roman"/>
+                <w:iCs/>
+                <w:sz w:val="20"/>
+                <w:szCs w:val="20"/>
+              </w:rPr>
+              <w:t xml:space="preserve"> – 1 iteracja</w:t>
             </w:r>
           </w:p>
           <w:p>
@@ -4726,14 +4853,25 @@
                 <w:szCs w:val="20"/>
               </w:rPr>
             </w:pPr>
-            <w:r>
-              <w:rPr>
-                <w:rFonts w:ascii="Times New Roman" w:eastAsia="Courier10 BT" w:hAnsi="Times New Roman"/>
-                <w:iCs/>
-                <w:sz w:val="20"/>
-                <w:szCs w:val="20"/>
-              </w:rPr>
-              <w:t xml:space="preserve">Falsi – 0.0000004116 </w:t>
+            <w:proofErr w:type="spellStart"/>
+            <w:r>
+              <w:rPr>
+                <w:rFonts w:ascii="Times New Roman" w:eastAsia="Courier10 BT" w:hAnsi="Times New Roman"/>
+                <w:iCs/>
+                <w:sz w:val="20"/>
+                <w:szCs w:val="20"/>
+              </w:rPr>
+              <w:t>Falsi</w:t>
+            </w:r>
+            <w:proofErr w:type="spellEnd"/>
+            <w:r>
+              <w:rPr>
+                <w:rFonts w:ascii="Times New Roman" w:eastAsia="Courier10 BT" w:hAnsi="Times New Roman"/>
+                <w:iCs/>
+                <w:sz w:val="20"/>
+                <w:szCs w:val="20"/>
+              </w:rPr>
+              <w:t xml:space="preserve"> – 0.0000004116 </w:t>
             </w:r>
           </w:p>
           <w:p>
@@ -5008,14 +5146,25 @@
                 <w:szCs w:val="20"/>
               </w:rPr>
             </w:pPr>
-            <w:r>
-              <w:rPr>
-                <w:rFonts w:ascii="Times New Roman" w:eastAsia="Courier10 BT" w:hAnsi="Times New Roman"/>
-                <w:iCs/>
-                <w:sz w:val="20"/>
-                <w:szCs w:val="20"/>
-              </w:rPr>
-              <w:t>Falsi – (-100)</w:t>
+            <w:proofErr w:type="spellStart"/>
+            <w:r>
+              <w:rPr>
+                <w:rFonts w:ascii="Times New Roman" w:eastAsia="Courier10 BT" w:hAnsi="Times New Roman"/>
+                <w:iCs/>
+                <w:sz w:val="20"/>
+                <w:szCs w:val="20"/>
+              </w:rPr>
+              <w:t>Falsi</w:t>
+            </w:r>
+            <w:proofErr w:type="spellEnd"/>
+            <w:r>
+              <w:rPr>
+                <w:rFonts w:ascii="Times New Roman" w:eastAsia="Courier10 BT" w:hAnsi="Times New Roman"/>
+                <w:iCs/>
+                <w:sz w:val="20"/>
+                <w:szCs w:val="20"/>
+              </w:rPr>
+              <w:t xml:space="preserve"> – (-100)</w:t>
             </w:r>
           </w:p>
           <w:p>
@@ -5312,14 +5461,25 @@
                 <w:szCs w:val="20"/>
               </w:rPr>
             </w:pPr>
-            <w:r>
-              <w:rPr>
-                <w:rFonts w:ascii="Times New Roman" w:eastAsia="Courier10 BT" w:hAnsi="Times New Roman"/>
-                <w:iCs/>
-                <w:sz w:val="20"/>
-                <w:szCs w:val="20"/>
-              </w:rPr>
-              <w:t>Falsi- 0,693147180</w:t>
+            <w:proofErr w:type="spellStart"/>
+            <w:r>
+              <w:rPr>
+                <w:rFonts w:ascii="Times New Roman" w:eastAsia="Courier10 BT" w:hAnsi="Times New Roman"/>
+                <w:iCs/>
+                <w:sz w:val="20"/>
+                <w:szCs w:val="20"/>
+              </w:rPr>
+              <w:t>Falsi</w:t>
+            </w:r>
+            <w:proofErr w:type="spellEnd"/>
+            <w:r>
+              <w:rPr>
+                <w:rFonts w:ascii="Times New Roman" w:eastAsia="Courier10 BT" w:hAnsi="Times New Roman"/>
+                <w:iCs/>
+                <w:sz w:val="20"/>
+                <w:szCs w:val="20"/>
+              </w:rPr>
+              <w:t>- 0,693147180</w:t>
             </w:r>
           </w:p>
           <w:p>
@@ -5621,6 +5781,7 @@
                 <w:szCs w:val="20"/>
               </w:rPr>
             </w:pPr>
+            <w:proofErr w:type="spellStart"/>
             <w:r>
               <w:rPr>
                 <w:rFonts w:ascii="Times New Roman" w:eastAsia="Courier10 BT" w:hAnsi="Times New Roman"/>
@@ -5630,6 +5791,7 @@
               </w:rPr>
               <w:t>Falsi</w:t>
             </w:r>
+            <w:proofErr w:type="spellEnd"/>
             <w:r>
               <w:rPr>
                 <w:rFonts w:ascii="Times New Roman" w:eastAsia="Courier10 BT" w:hAnsi="Times New Roman"/>
@@ -5908,6 +6070,76 @@
           <w:szCs w:val="20"/>
         </w:rPr>
       </w:pPr>
+    </w:p>
+    <w:p>
+      <w:pPr>
+        <w:rPr>
+          <w:rFonts w:ascii="Times New Roman" w:eastAsia="Courier10 BT" w:hAnsi="Times New Roman"/>
+          <w:b/>
+          <w:bCs/>
+          <w:color w:val="000000" w:themeColor="text1"/>
+          <w:sz w:val="20"/>
+          <w:szCs w:val="20"/>
+        </w:rPr>
+      </w:pPr>
+      <w:r>
+        <w:rPr>
+          <w:rFonts w:ascii="Times New Roman" w:eastAsia="Courier10 BT" w:hAnsi="Times New Roman"/>
+          <w:b/>
+          <w:bCs/>
+          <w:color w:val="000000" w:themeColor="text1"/>
+          <w:sz w:val="20"/>
+          <w:szCs w:val="20"/>
+        </w:rPr>
+        <w:t xml:space="preserve">Kolorem niebieskim oznaczone są wyniki uzyskane metodą </w:t>
+      </w:r>
+      <w:proofErr w:type="spellStart"/>
+      <w:r>
+        <w:rPr>
+          <w:rFonts w:ascii="Times New Roman" w:eastAsia="Courier10 BT" w:hAnsi="Times New Roman"/>
+          <w:b/>
+          <w:bCs/>
+          <w:color w:val="000000" w:themeColor="text1"/>
+          <w:sz w:val="20"/>
+          <w:szCs w:val="20"/>
+        </w:rPr>
+        <w:t>Falsi</w:t>
+      </w:r>
+      <w:proofErr w:type="spellEnd"/>
+      <w:r>
+        <w:rPr>
+          <w:rFonts w:ascii="Times New Roman" w:eastAsia="Courier10 BT" w:hAnsi="Times New Roman"/>
+          <w:b/>
+          <w:bCs/>
+          <w:color w:val="000000" w:themeColor="text1"/>
+          <w:sz w:val="20"/>
+          <w:szCs w:val="20"/>
+        </w:rPr>
+        <w:t>, a kolorem czerwonym te uzyskane metodą bisekcji.</w:t>
+      </w:r>
+    </w:p>
+    <w:p>
+      <w:pPr>
+        <w:rPr>
+          <w:rFonts w:ascii="Times New Roman" w:eastAsia="Courier10 BT" w:hAnsi="Times New Roman"/>
+          <w:b/>
+          <w:bCs/>
+          <w:color w:val="000000" w:themeColor="text1"/>
+          <w:sz w:val="20"/>
+          <w:szCs w:val="20"/>
+        </w:rPr>
+      </w:pPr>
+      <w:r>
+        <w:rPr>
+          <w:rFonts w:ascii="Times New Roman" w:eastAsia="Courier10 BT" w:hAnsi="Times New Roman"/>
+          <w:b/>
+          <w:bCs/>
+          <w:color w:val="000000" w:themeColor="text1"/>
+          <w:sz w:val="20"/>
+          <w:szCs w:val="20"/>
+        </w:rPr>
+        <w:t>Jeżeli widoczne jest tylko jedno z miejsc zerowych, oznacza to, że uzyskane wyniki są do siebie bardzo zbliżone.</w:t>
+      </w:r>
     </w:p>
     <w:p>
       <w:pPr>
@@ -5962,19 +6194,7 @@
         <w:rPr>
           <w:noProof/>
         </w:rPr>
-        <w:t>y=x-1 ;</w:t>
-      </w:r>
-      <w:r>
-        <w:rPr>
-          <w:noProof/>
-        </w:rPr>
-        <w:t xml:space="preserve"> kryterium </w:t>
-      </w:r>
-      <w:r>
-        <w:rPr>
-          <w:noProof/>
-        </w:rPr>
-        <w:t>epsilon</w:t>
+        <w:t>y=x-1 ; kryterium epsilon</w:t>
       </w:r>
     </w:p>
     <w:p>
@@ -6178,13 +6398,7 @@
         <w:rPr>
           <w:noProof/>
         </w:rPr>
-        <w:t>y=x-1 ;</w:t>
-      </w:r>
-      <w:r>
-        <w:rPr>
-          <w:noProof/>
-        </w:rPr>
-        <w:t xml:space="preserve"> kryterium iteracji</w:t>
+        <w:t>y=x-1 ; kryterium iteracji</w:t>
       </w:r>
     </w:p>
     <w:p>
@@ -6267,19 +6481,7 @@
         <w:rPr>
           <w:noProof/>
         </w:rPr>
-        <w:t>y=x^3-4x+1 ;</w:t>
-      </w:r>
-      <w:r>
-        <w:rPr>
-          <w:noProof/>
-        </w:rPr>
-        <w:t xml:space="preserve"> kryterium </w:t>
-      </w:r>
-      <w:r>
-        <w:rPr>
-          <w:noProof/>
-        </w:rPr>
-        <w:t>epsilon</w:t>
+        <w:t>y=x^3-4x+1 ; kryterium epsilon</w:t>
       </w:r>
     </w:p>
     <w:p>
@@ -6484,20 +6686,7 @@
         <w:rPr>
           <w:noProof/>
         </w:rPr>
-        <w:lastRenderedPageBreak/>
-        <w:t>y=</w:t>
-      </w:r>
-      <w:r>
-        <w:rPr>
-          <w:noProof/>
-        </w:rPr>
-        <w:t xml:space="preserve">sin(x)- kryterium </w:t>
-      </w:r>
-      <w:r>
-        <w:rPr>
-          <w:noProof/>
-        </w:rPr>
-        <w:t>epsilon</w:t>
+        <w:t>y=sin(x)- kryterium epsilon</w:t>
       </w:r>
     </w:p>
     <w:p>
@@ -6790,14 +6979,7 @@
         <w:rPr>
           <w:noProof/>
         </w:rPr>
-        <w:lastRenderedPageBreak/>
-        <w:t>y=e^x-1 ; kryterium iteracji</w:t>
-      </w:r>
-      <w:r>
-        <w:rPr>
-          <w:noProof/>
-        </w:rPr>
-        <w:t xml:space="preserve"> ; zakres [-2,2]</w:t>
+        <w:t>y=e^x-1 ; kryterium iteracji ; zakres [-2,2]</w:t>
       </w:r>
     </w:p>
     <w:p>
@@ -6888,19 +7070,7 @@
         <w:rPr>
           <w:noProof/>
         </w:rPr>
-        <w:t xml:space="preserve"> </w:t>
-      </w:r>
-      <w:r>
-        <w:rPr>
-          <w:noProof/>
-        </w:rPr>
-        <w:t xml:space="preserve">; kryterium </w:t>
-      </w:r>
-      <w:r>
-        <w:rPr>
-          <w:noProof/>
-        </w:rPr>
-        <w:t>epsilon</w:t>
+        <w:t xml:space="preserve"> ; kryterium epsilon</w:t>
       </w:r>
     </w:p>
     <w:p>
@@ -7073,14 +7243,26 @@
         <w:jc w:val="both"/>
         <w:rPr>
           <w:rFonts w:ascii="Times New Roman" w:eastAsia="Courier10 BT" w:hAnsi="Times New Roman"/>
-          <w:b/>
-          <w:bCs/>
           <w:color w:val="000000"/>
           <w:sz w:val="20"/>
           <w:szCs w:val="20"/>
         </w:rPr>
       </w:pPr>
-      <w:r>
+    </w:p>
+    <w:p>
+      <w:pPr>
+        <w:jc w:val="both"/>
+        <w:rPr>
+          <w:rFonts w:ascii="Times New Roman" w:eastAsia="Courier10 BT" w:hAnsi="Times New Roman"/>
+          <w:color w:val="000000"/>
+          <w:sz w:val="20"/>
+          <w:szCs w:val="20"/>
+        </w:rPr>
+      </w:pPr>
+    </w:p>
+    <w:p>
+      <w:pPr>
+        <w:jc w:val="both"/>
         <w:rPr>
           <w:rFonts w:ascii="Times New Roman" w:eastAsia="Courier10 BT" w:hAnsi="Times New Roman"/>
           <w:b/>
@@ -7089,6 +7271,17 @@
           <w:sz w:val="20"/>
           <w:szCs w:val="20"/>
         </w:rPr>
+      </w:pPr>
+      <w:r>
+        <w:rPr>
+          <w:rFonts w:ascii="Times New Roman" w:eastAsia="Courier10 BT" w:hAnsi="Times New Roman"/>
+          <w:b/>
+          <w:bCs/>
+          <w:color w:val="000000"/>
+          <w:sz w:val="20"/>
+          <w:szCs w:val="20"/>
+        </w:rPr>
+        <w:lastRenderedPageBreak/>
         <w:t>Wnioski</w:t>
       </w:r>
     </w:p>
@@ -7201,8 +7394,27 @@
           <w:sz w:val="20"/>
           <w:szCs w:val="20"/>
         </w:rPr>
-        <w:lastRenderedPageBreak/>
-        <w:t>Metoda Falsi jest zwykle szybsza, dokładniejsza i wymaga mniej iteracji- ponieważ nie dzielimy tutaj bezwzględnie przedziału na połowy a badamy punkt przecięcia fałszywej prostej z osią OX co przyśpiesza rozwiązywanie pierwiastków. Można to zauważyć na przykładzie funkcji wielomianowej i trygonometrycznej.</w:t>
+        <w:t xml:space="preserve">Metoda </w:t>
+      </w:r>
+      <w:proofErr w:type="spellStart"/>
+      <w:r>
+        <w:rPr>
+          <w:rFonts w:ascii="Times New Roman" w:eastAsia="Courier10 BT" w:hAnsi="Times New Roman"/>
+          <w:iCs/>
+          <w:sz w:val="20"/>
+          <w:szCs w:val="20"/>
+        </w:rPr>
+        <w:t>Falsi</w:t>
+      </w:r>
+      <w:proofErr w:type="spellEnd"/>
+      <w:r>
+        <w:rPr>
+          <w:rFonts w:ascii="Times New Roman" w:eastAsia="Courier10 BT" w:hAnsi="Times New Roman"/>
+          <w:iCs/>
+          <w:sz w:val="20"/>
+          <w:szCs w:val="20"/>
+        </w:rPr>
+        <w:t xml:space="preserve"> jest zwykle szybsza, dokładniejsza i wymaga mniej iteracji- ponieważ nie dzielimy tutaj bezwzględnie przedziału na połowy a badamy punkt przecięcia fałszywej prostej z osią OX co przyśpiesza rozwiązywanie pierwiastków. Można to zauważyć na przykładzie funkcji wielomianowej i trygonometrycznej.</w:t>
       </w:r>
     </w:p>
     <w:p>
@@ -7227,7 +7439,47 @@
           <w:sz w:val="20"/>
           <w:szCs w:val="20"/>
         </w:rPr>
-        <w:t>Jeśli chodzi o funkcje wykładnicze, to na dużych przedziałach metoda Falsi nie działa, przedziały muszą być dokładniejsze i krótsze aby metoda Falsi potrafiła sobie poradzić ze znalezieniem pierwiastka, co widać na przykładzie funkcji wykładniczej.</w:t>
+        <w:t xml:space="preserve">Jeśli chodzi o funkcje wykładnicze, to na dużych przedziałach metoda </w:t>
+      </w:r>
+      <w:proofErr w:type="spellStart"/>
+      <w:r>
+        <w:rPr>
+          <w:rFonts w:ascii="Times New Roman" w:eastAsia="Courier10 BT" w:hAnsi="Times New Roman"/>
+          <w:iCs/>
+          <w:sz w:val="20"/>
+          <w:szCs w:val="20"/>
+        </w:rPr>
+        <w:t>Falsi</w:t>
+      </w:r>
+      <w:proofErr w:type="spellEnd"/>
+      <w:r>
+        <w:rPr>
+          <w:rFonts w:ascii="Times New Roman" w:eastAsia="Courier10 BT" w:hAnsi="Times New Roman"/>
+          <w:iCs/>
+          <w:sz w:val="20"/>
+          <w:szCs w:val="20"/>
+        </w:rPr>
+        <w:t xml:space="preserve"> nie działa, przedziały muszą być dokładniejsze i krótsze aby metoda </w:t>
+      </w:r>
+      <w:proofErr w:type="spellStart"/>
+      <w:r>
+        <w:rPr>
+          <w:rFonts w:ascii="Times New Roman" w:eastAsia="Courier10 BT" w:hAnsi="Times New Roman"/>
+          <w:iCs/>
+          <w:sz w:val="20"/>
+          <w:szCs w:val="20"/>
+        </w:rPr>
+        <w:t>Falsi</w:t>
+      </w:r>
+      <w:proofErr w:type="spellEnd"/>
+      <w:r>
+        <w:rPr>
+          <w:rFonts w:ascii="Times New Roman" w:eastAsia="Courier10 BT" w:hAnsi="Times New Roman"/>
+          <w:iCs/>
+          <w:sz w:val="20"/>
+          <w:szCs w:val="20"/>
+        </w:rPr>
+        <w:t xml:space="preserve"> potrafiła sobie poradzić ze znalezieniem pierwiastka, co widać na przykładzie funkcji wykładniczej.</w:t>
       </w:r>
     </w:p>
     <w:sectPr>

</xml_diff>